<commit_message>
Annexure merged into report with formating
</commit_message>
<xml_diff>
--- a/Mid_term_Report.docx
+++ b/Mid_term_Report.docx
@@ -62,7 +62,52 @@
           <w:sz w:val="36"/>
           <w:szCs w:val="36"/>
         </w:rPr>
-        <w:t>E-Mail Server Customization and Configuration</w:t>
+        <w:t xml:space="preserve">E-Mail Server </w:t>
+      </w:r>
+      <w:r>
+        <w:rPr>
+          <w:rFonts w:ascii="Times New Roman" w:hAnsi="Times New Roman" w:cs="Times New Roman"/>
+          <w:b/>
+          <w:sz w:val="36"/>
+          <w:szCs w:val="36"/>
+        </w:rPr>
+        <w:t>Configuration</w:t>
+      </w:r>
+      <w:r>
+        <w:rPr>
+          <w:rFonts w:ascii="Times New Roman" w:hAnsi="Times New Roman" w:cs="Times New Roman"/>
+          <w:b/>
+          <w:sz w:val="36"/>
+          <w:szCs w:val="36"/>
+        </w:rPr>
+        <w:t xml:space="preserve"> </w:t>
+      </w:r>
+      <w:r>
+        <w:rPr>
+          <w:rFonts w:ascii="Times New Roman" w:hAnsi="Times New Roman" w:cs="Times New Roman"/>
+          <w:b/>
+          <w:sz w:val="36"/>
+          <w:szCs w:val="36"/>
+        </w:rPr>
+        <w:t>and</w:t>
+      </w:r>
+      <w:r>
+        <w:rPr>
+          <w:rFonts w:ascii="Times New Roman" w:hAnsi="Times New Roman" w:cs="Times New Roman"/>
+          <w:b/>
+          <w:sz w:val="36"/>
+          <w:szCs w:val="36"/>
+        </w:rPr>
+        <w:t xml:space="preserve"> </w:t>
+      </w:r>
+      <w:r>
+        <w:rPr>
+          <w:rFonts w:ascii="Times New Roman" w:hAnsi="Times New Roman" w:cs="Times New Roman"/>
+          <w:b/>
+          <w:sz w:val="36"/>
+          <w:szCs w:val="36"/>
+        </w:rPr>
+        <w:t xml:space="preserve">Customization </w:t>
       </w:r>
     </w:p>
     <w:p>
@@ -1470,6 +1515,8 @@
             </w:r>
           </w:p>
         </w:tc>
+        <w:bookmarkStart w:id="0" w:name="_GoBack"/>
+        <w:bookmarkEnd w:id="0"/>
       </w:tr>
       <w:tr>
         <w:tc>
@@ -1763,18 +1810,7 @@
                 <w:sz w:val="28"/>
                 <w:szCs w:val="28"/>
               </w:rPr>
-              <w:t xml:space="preserve"> and</w:t>
-            </w:r>
-            <w:bookmarkStart w:id="0" w:name="_GoBack"/>
-            <w:bookmarkEnd w:id="0"/>
-            <w:r>
-              <w:rPr>
-                <w:rFonts w:ascii="Times New Roman" w:eastAsia="Times New Roman" w:hAnsi="Times New Roman" w:cs="Times New Roman"/>
-                <w:bCs/>
-                <w:sz w:val="28"/>
-                <w:szCs w:val="28"/>
-              </w:rPr>
-              <w:t xml:space="preserve"> Algorithm</w:t>
+              <w:t xml:space="preserve"> and Algorithm</w:t>
             </w:r>
           </w:p>
         </w:tc>
@@ -1956,6 +1992,82 @@
           </w:p>
         </w:tc>
       </w:tr>
+      <w:tr>
+        <w:tc>
+          <w:tcPr>
+            <w:tcW w:w="993" w:type="dxa"/>
+          </w:tcPr>
+          <w:p>
+            <w:pPr>
+              <w:jc w:val="center"/>
+              <w:rPr>
+                <w:rFonts w:ascii="Times New Roman" w:eastAsia="Times New Roman" w:hAnsi="Times New Roman" w:cs="Times New Roman"/>
+                <w:bCs/>
+                <w:sz w:val="28"/>
+                <w:szCs w:val="28"/>
+              </w:rPr>
+            </w:pPr>
+            <w:r>
+              <w:rPr>
+                <w:rFonts w:ascii="Times New Roman" w:eastAsia="Times New Roman" w:hAnsi="Times New Roman" w:cs="Times New Roman"/>
+                <w:bCs/>
+                <w:sz w:val="28"/>
+                <w:szCs w:val="28"/>
+              </w:rPr>
+              <w:t>9</w:t>
+            </w:r>
+          </w:p>
+        </w:tc>
+        <w:tc>
+          <w:tcPr>
+            <w:tcW w:w="6378" w:type="dxa"/>
+          </w:tcPr>
+          <w:p>
+            <w:pPr>
+              <w:rPr>
+                <w:rFonts w:ascii="Times New Roman" w:eastAsia="Times New Roman" w:hAnsi="Times New Roman" w:cs="Times New Roman"/>
+                <w:bCs/>
+                <w:sz w:val="28"/>
+                <w:szCs w:val="28"/>
+              </w:rPr>
+            </w:pPr>
+            <w:r>
+              <w:rPr>
+                <w:rFonts w:ascii="Times New Roman" w:eastAsia="Times New Roman" w:hAnsi="Times New Roman" w:cs="Times New Roman"/>
+                <w:bCs/>
+                <w:sz w:val="28"/>
+                <w:szCs w:val="28"/>
+              </w:rPr>
+              <w:t>Annexure</w:t>
+            </w:r>
+          </w:p>
+        </w:tc>
+        <w:tc>
+          <w:tcPr>
+            <w:tcW w:w="2268" w:type="dxa"/>
+          </w:tcPr>
+          <w:p>
+            <w:pPr>
+              <w:jc w:val="center"/>
+              <w:rPr>
+                <w:rFonts w:ascii="Times New Roman" w:eastAsia="Times New Roman" w:hAnsi="Times New Roman" w:cs="Times New Roman"/>
+                <w:bCs/>
+                <w:sz w:val="28"/>
+                <w:szCs w:val="28"/>
+              </w:rPr>
+            </w:pPr>
+            <w:r>
+              <w:rPr>
+                <w:rFonts w:ascii="Times New Roman" w:eastAsia="Times New Roman" w:hAnsi="Times New Roman" w:cs="Times New Roman"/>
+                <w:bCs/>
+                <w:sz w:val="28"/>
+                <w:szCs w:val="28"/>
+              </w:rPr>
+              <w:t>16-17</w:t>
+            </w:r>
+          </w:p>
+        </w:tc>
+      </w:tr>
     </w:tbl>
     <w:p>
       <w:pPr>
@@ -9995,8 +10107,367 @@
         <w:t xml:space="preserve">       DR. MONIT KAPOOR</w:t>
       </w:r>
     </w:p>
+    <w:p>
+      <w:pPr>
+        <w:jc w:val="center"/>
+        <w:rPr>
+          <w:rFonts w:ascii="Times New Roman" w:hAnsi="Times New Roman" w:cs="Times New Roman"/>
+          <w:b/>
+          <w:sz w:val="36"/>
+          <w:szCs w:val="36"/>
+        </w:rPr>
+      </w:pPr>
+      <w:r>
+        <w:rPr>
+          <w:rFonts w:ascii="Times New Roman" w:hAnsi="Times New Roman" w:cs="Times New Roman"/>
+          <w:b/>
+          <w:sz w:val="36"/>
+          <w:szCs w:val="36"/>
+        </w:rPr>
+        <w:lastRenderedPageBreak/>
+        <w:t>ANNEXURE</w:t>
+      </w:r>
+    </w:p>
+    <w:p>
+      <w:pPr>
+        <w:jc w:val="center"/>
+        <w:rPr>
+          <w:rFonts w:ascii="Times New Roman" w:hAnsi="Times New Roman" w:cs="Times New Roman"/>
+          <w:b/>
+          <w:sz w:val="36"/>
+          <w:szCs w:val="36"/>
+        </w:rPr>
+      </w:pPr>
+    </w:p>
+    <w:p>
+      <w:pPr>
+        <w:jc w:val="center"/>
+        <w:rPr>
+          <w:rFonts w:ascii="Times New Roman" w:hAnsi="Times New Roman" w:cs="Times New Roman"/>
+          <w:b/>
+          <w:sz w:val="36"/>
+          <w:szCs w:val="36"/>
+        </w:rPr>
+      </w:pPr>
+    </w:p>
+    <w:p>
+      <w:pPr>
+        <w:jc w:val="center"/>
+        <w:rPr>
+          <w:rFonts w:ascii="Times New Roman" w:hAnsi="Times New Roman" w:cs="Times New Roman"/>
+        </w:rPr>
+      </w:pPr>
+      <w:r>
+        <w:rPr>
+          <w:rFonts w:ascii="Times New Roman" w:hAnsi="Times New Roman" w:cs="Times New Roman"/>
+          <w:noProof/>
+          <w:lang w:eastAsia="en-IN"/>
+        </w:rPr>
+        <w:drawing>
+          <wp:inline distT="0" distB="0" distL="0" distR="0" wp14:anchorId="79FB9971" wp14:editId="443A8860">
+            <wp:extent cx="5731510" cy="3592531"/>
+            <wp:effectExtent l="0" t="0" r="2540" b="8255"/>
+            <wp:docPr id="3" name="Picture 3" descr="D:\minor_test\DFD.jpg"/>
+            <wp:cNvGraphicFramePr>
+              <a:graphicFrameLocks xmlns:a="http://schemas.openxmlformats.org/drawingml/2006/main" noChangeAspect="1"/>
+            </wp:cNvGraphicFramePr>
+            <a:graphic xmlns:a="http://schemas.openxmlformats.org/drawingml/2006/main">
+              <a:graphicData uri="http://schemas.openxmlformats.org/drawingml/2006/picture">
+                <pic:pic xmlns:pic="http://schemas.openxmlformats.org/drawingml/2006/picture">
+                  <pic:nvPicPr>
+                    <pic:cNvPr id="0" name="Picture 1" descr="D:\minor_test\DFD.jpg"/>
+                    <pic:cNvPicPr>
+                      <a:picLocks noChangeAspect="1" noChangeArrowheads="1"/>
+                    </pic:cNvPicPr>
+                  </pic:nvPicPr>
+                  <pic:blipFill>
+                    <a:blip r:embed="rId29">
+                      <a:extLst>
+                        <a:ext uri="{28A0092B-C50C-407E-A947-70E740481C1C}">
+                          <a14:useLocalDpi xmlns:a14="http://schemas.microsoft.com/office/drawing/2010/main" val="0"/>
+                        </a:ext>
+                      </a:extLst>
+                    </a:blip>
+                    <a:srcRect/>
+                    <a:stretch>
+                      <a:fillRect/>
+                    </a:stretch>
+                  </pic:blipFill>
+                  <pic:spPr bwMode="auto">
+                    <a:xfrm>
+                      <a:off x="0" y="0"/>
+                      <a:ext cx="5731510" cy="3592531"/>
+                    </a:xfrm>
+                    <a:prstGeom prst="rect">
+                      <a:avLst/>
+                    </a:prstGeom>
+                    <a:noFill/>
+                    <a:ln>
+                      <a:noFill/>
+                    </a:ln>
+                  </pic:spPr>
+                </pic:pic>
+              </a:graphicData>
+            </a:graphic>
+          </wp:inline>
+        </w:drawing>
+      </w:r>
+    </w:p>
+    <w:p>
+      <w:pPr>
+        <w:jc w:val="center"/>
+        <w:rPr>
+          <w:rFonts w:ascii="Times New Roman" w:hAnsi="Times New Roman" w:cs="Times New Roman"/>
+          <w:b/>
+          <w:sz w:val="24"/>
+        </w:rPr>
+      </w:pPr>
+      <w:r>
+        <w:rPr>
+          <w:rFonts w:ascii="Times New Roman" w:hAnsi="Times New Roman" w:cs="Times New Roman"/>
+          <w:b/>
+          <w:sz w:val="24"/>
+        </w:rPr>
+        <w:t>DFD DIAGRAM</w:t>
+      </w:r>
+    </w:p>
+    <w:p>
+      <w:pPr>
+        <w:jc w:val="center"/>
+        <w:rPr>
+          <w:rFonts w:ascii="Times New Roman" w:hAnsi="Times New Roman" w:cs="Times New Roman"/>
+          <w:b/>
+          <w:sz w:val="24"/>
+        </w:rPr>
+      </w:pPr>
+    </w:p>
+    <w:p>
+      <w:pPr>
+        <w:jc w:val="center"/>
+        <w:rPr>
+          <w:rFonts w:ascii="Times New Roman" w:hAnsi="Times New Roman" w:cs="Times New Roman"/>
+          <w:b/>
+          <w:sz w:val="24"/>
+        </w:rPr>
+      </w:pPr>
+    </w:p>
+    <w:p>
+      <w:pPr>
+        <w:jc w:val="center"/>
+        <w:rPr>
+          <w:rFonts w:ascii="Times New Roman" w:hAnsi="Times New Roman" w:cs="Times New Roman"/>
+          <w:b/>
+          <w:sz w:val="24"/>
+        </w:rPr>
+      </w:pPr>
+    </w:p>
+    <w:p>
+      <w:pPr>
+        <w:jc w:val="center"/>
+        <w:rPr>
+          <w:rFonts w:ascii="Times New Roman" w:hAnsi="Times New Roman" w:cs="Times New Roman"/>
+          <w:b/>
+          <w:sz w:val="24"/>
+        </w:rPr>
+      </w:pPr>
+    </w:p>
+    <w:p>
+      <w:pPr>
+        <w:jc w:val="center"/>
+        <w:rPr>
+          <w:rFonts w:ascii="Times New Roman" w:hAnsi="Times New Roman" w:cs="Times New Roman"/>
+          <w:b/>
+          <w:sz w:val="24"/>
+        </w:rPr>
+      </w:pPr>
+    </w:p>
+    <w:p>
+      <w:pPr>
+        <w:jc w:val="center"/>
+        <w:rPr>
+          <w:rFonts w:ascii="Times New Roman" w:hAnsi="Times New Roman" w:cs="Times New Roman"/>
+          <w:b/>
+          <w:sz w:val="24"/>
+        </w:rPr>
+      </w:pPr>
+    </w:p>
+    <w:p>
+      <w:pPr>
+        <w:jc w:val="center"/>
+        <w:rPr>
+          <w:rFonts w:ascii="Times New Roman" w:hAnsi="Times New Roman" w:cs="Times New Roman"/>
+          <w:b/>
+          <w:sz w:val="24"/>
+        </w:rPr>
+      </w:pPr>
+    </w:p>
+    <w:p>
+      <w:pPr>
+        <w:jc w:val="center"/>
+        <w:rPr>
+          <w:rFonts w:ascii="Times New Roman" w:hAnsi="Times New Roman" w:cs="Times New Roman"/>
+          <w:b/>
+          <w:sz w:val="24"/>
+        </w:rPr>
+      </w:pPr>
+    </w:p>
+    <w:p>
+      <w:pPr>
+        <w:jc w:val="center"/>
+        <w:rPr>
+          <w:rFonts w:ascii="Times New Roman" w:hAnsi="Times New Roman" w:cs="Times New Roman"/>
+          <w:b/>
+          <w:sz w:val="24"/>
+        </w:rPr>
+      </w:pPr>
+    </w:p>
+    <w:p>
+      <w:pPr>
+        <w:jc w:val="center"/>
+        <w:rPr>
+          <w:rFonts w:ascii="Times New Roman" w:hAnsi="Times New Roman" w:cs="Times New Roman"/>
+          <w:b/>
+          <w:sz w:val="24"/>
+        </w:rPr>
+      </w:pPr>
+    </w:p>
+    <w:p>
+      <w:pPr>
+        <w:jc w:val="center"/>
+        <w:rPr>
+          <w:rFonts w:ascii="Times New Roman" w:hAnsi="Times New Roman" w:cs="Times New Roman"/>
+          <w:b/>
+          <w:sz w:val="24"/>
+        </w:rPr>
+      </w:pPr>
+    </w:p>
+    <w:p>
+      <w:pPr>
+        <w:jc w:val="center"/>
+        <w:rPr>
+          <w:rFonts w:ascii="Times New Roman" w:hAnsi="Times New Roman" w:cs="Times New Roman"/>
+          <w:b/>
+          <w:sz w:val="24"/>
+        </w:rPr>
+      </w:pPr>
+    </w:p>
+    <w:p>
+      <w:pPr>
+        <w:jc w:val="center"/>
+        <w:rPr>
+          <w:rFonts w:ascii="Times New Roman" w:hAnsi="Times New Roman" w:cs="Times New Roman"/>
+          <w:b/>
+          <w:sz w:val="24"/>
+        </w:rPr>
+      </w:pPr>
+    </w:p>
+    <w:p>
+      <w:pPr>
+        <w:jc w:val="center"/>
+        <w:rPr>
+          <w:rFonts w:ascii="Times New Roman" w:hAnsi="Times New Roman" w:cs="Times New Roman"/>
+          <w:b/>
+          <w:sz w:val="24"/>
+        </w:rPr>
+      </w:pPr>
+      <w:r>
+        <w:rPr>
+          <w:rFonts w:ascii="Times New Roman" w:hAnsi="Times New Roman" w:cs="Times New Roman"/>
+          <w:b/>
+          <w:noProof/>
+          <w:sz w:val="24"/>
+          <w:lang w:eastAsia="en-IN"/>
+        </w:rPr>
+        <w:drawing>
+          <wp:inline distT="0" distB="0" distL="0" distR="0" wp14:anchorId="148E9C2D" wp14:editId="3E0A20E5">
+            <wp:extent cx="5788325" cy="5969479"/>
+            <wp:effectExtent l="0" t="0" r="3175" b="0"/>
+            <wp:docPr id="7" name="Picture 7" descr="D:\minor_test\ActivityDiagram1.jpg"/>
+            <wp:cNvGraphicFramePr>
+              <a:graphicFrameLocks xmlns:a="http://schemas.openxmlformats.org/drawingml/2006/main" noChangeAspect="1"/>
+            </wp:cNvGraphicFramePr>
+            <a:graphic xmlns:a="http://schemas.openxmlformats.org/drawingml/2006/main">
+              <a:graphicData uri="http://schemas.openxmlformats.org/drawingml/2006/picture">
+                <pic:pic xmlns:pic="http://schemas.openxmlformats.org/drawingml/2006/picture">
+                  <pic:nvPicPr>
+                    <pic:cNvPr id="0" name="Picture 2" descr="D:\minor_test\ActivityDiagram1.jpg"/>
+                    <pic:cNvPicPr>
+                      <a:picLocks noChangeAspect="1" noChangeArrowheads="1"/>
+                    </pic:cNvPicPr>
+                  </pic:nvPicPr>
+                  <pic:blipFill>
+                    <a:blip r:embed="rId30">
+                      <a:extLst>
+                        <a:ext uri="{28A0092B-C50C-407E-A947-70E740481C1C}">
+                          <a14:useLocalDpi xmlns:a14="http://schemas.microsoft.com/office/drawing/2010/main" val="0"/>
+                        </a:ext>
+                      </a:extLst>
+                    </a:blip>
+                    <a:srcRect/>
+                    <a:stretch>
+                      <a:fillRect/>
+                    </a:stretch>
+                  </pic:blipFill>
+                  <pic:spPr bwMode="auto">
+                    <a:xfrm>
+                      <a:off x="0" y="0"/>
+                      <a:ext cx="5788476" cy="5969635"/>
+                    </a:xfrm>
+                    <a:prstGeom prst="rect">
+                      <a:avLst/>
+                    </a:prstGeom>
+                    <a:noFill/>
+                    <a:ln>
+                      <a:noFill/>
+                    </a:ln>
+                  </pic:spPr>
+                </pic:pic>
+              </a:graphicData>
+            </a:graphic>
+          </wp:inline>
+        </w:drawing>
+      </w:r>
+    </w:p>
+    <w:p>
+      <w:pPr>
+        <w:jc w:val="center"/>
+        <w:rPr>
+          <w:rFonts w:ascii="Times New Roman" w:hAnsi="Times New Roman" w:cs="Times New Roman"/>
+          <w:b/>
+          <w:sz w:val="24"/>
+        </w:rPr>
+      </w:pPr>
+      <w:r>
+        <w:rPr>
+          <w:rFonts w:ascii="Times New Roman" w:hAnsi="Times New Roman" w:cs="Times New Roman"/>
+          <w:b/>
+          <w:sz w:val="24"/>
+        </w:rPr>
+        <w:t>ACTIVITY DIAGRAM</w:t>
+      </w:r>
+    </w:p>
+    <w:p>
+      <w:pPr>
+        <w:jc w:val="center"/>
+        <w:rPr>
+          <w:rFonts w:ascii="Times New Roman" w:hAnsi="Times New Roman" w:cs="Times New Roman"/>
+          <w:b/>
+          <w:sz w:val="24"/>
+        </w:rPr>
+      </w:pPr>
+    </w:p>
+    <w:p>
+      <w:pPr>
+        <w:rPr>
+          <w:rFonts w:ascii="Times New Roman" w:hAnsi="Times New Roman" w:cs="Times New Roman"/>
+          <w:b/>
+          <w:sz w:val="24"/>
+          <w:szCs w:val="24"/>
+        </w:rPr>
+      </w:pPr>
+    </w:p>
     <w:sectPr>
-      <w:footerReference w:type="default" r:id="rId29"/>
+      <w:footerReference w:type="default" r:id="rId31"/>
       <w:pgSz w:w="12240" w:h="15840"/>
       <w:pgMar w:top="720" w:right="720" w:bottom="720" w:left="720" w:header="720" w:footer="720" w:gutter="0"/>
       <w:pgBorders w:offsetFrom="page">
@@ -15641,7 +16112,7 @@
   <a:extraClrSchemeLst/>
   <a:extLst>
     <a:ext uri="{05A4C25C-085E-4340-85A3-A5531E510DB2}">
-      <thm15:themeFamily xmlns="" xmlns:thm15="http://schemas.microsoft.com/office/thememl/2012/main" name="Office Theme" id="{62F939B6-93AF-4DB8-9C6B-D6C7DFDC589F}" vid="{4A3C46E8-61CC-4603-A589-7422A47A8E4A}"/>
+      <thm15:themeFamily xmlns:thm15="http://schemas.microsoft.com/office/thememl/2012/main" xmlns="" name="Office Theme" id="{62F939B6-93AF-4DB8-9C6B-D6C7DFDC589F}" vid="{4A3C46E8-61CC-4603-A589-7422A47A8E4A}"/>
     </a:ext>
   </a:extLst>
 </a:theme>
@@ -15652,7 +16123,7 @@
 </file>
 
 <file path=customXml/itemProps1.xml><?xml version="1.0" encoding="utf-8"?>
-<ds:datastoreItem xmlns:ds="http://schemas.openxmlformats.org/officeDocument/2006/customXml" ds:itemID="{C25FAAA5-A573-440C-9F46-545AD03031A2}">
+<ds:datastoreItem xmlns:ds="http://schemas.openxmlformats.org/officeDocument/2006/customXml" ds:itemID="{18407861-B6AC-4DA6-B231-02A6B84D5848}">
   <ds:schemaRefs>
     <ds:schemaRef ds:uri="http://schemas.openxmlformats.org/officeDocument/2006/bibliography"/>
   </ds:schemaRefs>

</xml_diff>